<commit_message>
carga de las columnas relacionadas a la llegada de clientes
</commit_message>
<xml_diff>
--- a/clases y eventos.docx
+++ b/clases y eventos.docx
@@ -4,7 +4,122 @@
   <w:body>
     <w:p>
       <w:r>
+        <w:t xml:space="preserve">Controlador es </w:t>
+      </w:r>
+      <w:proofErr w:type="spellStart"/>
+      <w:r>
+        <w:t>estatico</w:t>
+      </w:r>
+      <w:proofErr w:type="spellEnd"/>
+      <w:r>
+        <w:t xml:space="preserve"> (o cada clase tiene una referencia al controlador)</w:t>
+      </w:r>
+    </w:p>
+    <w:p>
+      <w:r>
+        <w:t>Cada clase se encarga de su info, cuando se le llama una función, por lo general generaran un Evento, por ejemplo cuando el cajero le pasa un reloj al relojero</w:t>
+      </w:r>
+    </w:p>
+    <w:p>
+      <w:r>
+        <w:t xml:space="preserve">Cuando una clase hace algo, por si genera un evento, lo que hace es determinarle la hora de fin, y agregarlo a la lista de futuros eventos del controlador, por </w:t>
+      </w:r>
+      <w:proofErr w:type="spellStart"/>
+      <w:r>
+        <w:t>ej</w:t>
+      </w:r>
+      <w:proofErr w:type="spellEnd"/>
+      <w:r>
+        <w:t>, cuando el relojero empieza a trabajar en un reloj genera un evento “fin reparación”</w:t>
+      </w:r>
+    </w:p>
+    <w:p>
+      <w:r>
+        <w:t>Los eventos los guarda el controlador en una lista, y los guarda ordenados</w:t>
+      </w:r>
+    </w:p>
+    <w:p>
+      <w:r>
+        <w:t>Hay eventos de inicio y fin de simulación</w:t>
+      </w:r>
+    </w:p>
+    <w:p>
+      <w:r>
+        <w:t xml:space="preserve">El controlador en cada evento se encarga de preguntarle a los objetos (cajero, relojero, etc) que datos tienen, para cargar la tabla. Esos datos se guardan en una </w:t>
+      </w:r>
+      <w:proofErr w:type="spellStart"/>
+      <w:r>
+        <w:t>tupla</w:t>
+      </w:r>
+      <w:proofErr w:type="spellEnd"/>
+      <w:r>
+        <w:t xml:space="preserve"> de </w:t>
+      </w:r>
+      <w:proofErr w:type="spellStart"/>
+      <w:r>
+        <w:t>strings</w:t>
+      </w:r>
+      <w:proofErr w:type="spellEnd"/>
+      <w:r>
+        <w:t xml:space="preserve"> (o algo </w:t>
+      </w:r>
+      <w:proofErr w:type="spellStart"/>
+      <w:r>
+        <w:t>asi</w:t>
+      </w:r>
+      <w:proofErr w:type="spellEnd"/>
+      <w:r>
+        <w:t>) si son null, se guarda cadena vacia</w:t>
+      </w:r>
+      <w:bookmarkStart w:id="0" w:name="_GoBack"/>
+      <w:bookmarkEnd w:id="0"/>
+    </w:p>
+    <w:p/>
+    <w:p>
+      <w:r>
         <w:t>A la lista de próximos eventos, hay que agregar los eventos en orden, y después obtenerlos con un pop (que es un get junto con el borrado)</w:t>
+      </w:r>
+    </w:p>
+    <w:p>
+      <w:r>
+        <w:t xml:space="preserve">No hay un evento distinto para cada necesidad del cliente, lo que quiere el cliente se determina en el momento que llega (primero e determina si quiere comprar, encargar, o retirar, y si quiere retirar, hay que elegir a un cliente </w:t>
+      </w:r>
+      <w:proofErr w:type="spellStart"/>
+      <w:r>
+        <w:t>random</w:t>
+      </w:r>
+      <w:proofErr w:type="spellEnd"/>
+      <w:r>
+        <w:t xml:space="preserve"> de los que están como pendientes, tal vez sea por medio de los relojes o de los clientes, y hay que ver </w:t>
+      </w:r>
+      <w:proofErr w:type="spellStart"/>
+      <w:r>
+        <w:t>cual</w:t>
+      </w:r>
+      <w:proofErr w:type="spellEnd"/>
+      <w:r>
+        <w:t xml:space="preserve"> es el estado de su reloj, y si no </w:t>
+      </w:r>
+      <w:proofErr w:type="spellStart"/>
+      <w:r>
+        <w:t>esta</w:t>
+      </w:r>
+      <w:proofErr w:type="spellEnd"/>
+      <w:r>
+        <w:t xml:space="preserve"> listo, se produce un “error”, no exactamente un error, sino que </w:t>
+      </w:r>
+      <w:proofErr w:type="spellStart"/>
+      <w:r>
+        <w:t>ocurrio</w:t>
+      </w:r>
+      <w:proofErr w:type="spellEnd"/>
+      <w:r>
+        <w:t xml:space="preserve"> algo que no tendría que haber pasado)</w:t>
+      </w:r>
+    </w:p>
+    <w:p>
+      <w:r>
+        <w:t>La clase cliente capas que no es necesaria…</w:t>
       </w:r>
     </w:p>
     <w:tbl>
@@ -86,7 +201,7 @@
           </w:tcPr>
           <w:p>
             <w:r>
-              <w:t>Llega Cliente (compra)</w:t>
+              <w:t>Llegada cliente</w:t>
             </w:r>
           </w:p>
         </w:tc>
@@ -103,22 +218,30 @@
             <w:tcW w:w="4322" w:type="dxa"/>
           </w:tcPr>
           <w:p>
-            <w:r>
-              <w:t>Llega Cliente (</w:t>
-            </w:r>
-            <w:r>
-              <w:t>encargo</w:t>
-            </w:r>
-            <w:r>
-              <w:t>)</w:t>
-            </w:r>
-          </w:p>
-        </w:tc>
-        <w:tc>
-          <w:tcPr>
-            <w:tcW w:w="4322" w:type="dxa"/>
-          </w:tcPr>
-          <w:p/>
+            <w:pPr>
+              <w:rPr>
+                <w:strike/>
+              </w:rPr>
+            </w:pPr>
+            <w:r>
+              <w:rPr>
+                <w:strike/>
+              </w:rPr>
+              <w:t>Llega Cliente (compra)</w:t>
+            </w:r>
+          </w:p>
+        </w:tc>
+        <w:tc>
+          <w:tcPr>
+            <w:tcW w:w="4322" w:type="dxa"/>
+          </w:tcPr>
+          <w:p>
+            <w:pPr>
+              <w:rPr>
+                <w:strike/>
+              </w:rPr>
+            </w:pPr>
+          </w:p>
         </w:tc>
       </w:tr>
       <w:tr>
@@ -127,31 +250,79 @@
             <w:tcW w:w="4322" w:type="dxa"/>
           </w:tcPr>
           <w:p>
-            <w:r>
-              <w:t>Llega Cliente (</w:t>
-            </w:r>
-            <w:r>
-              <w:t>retiro</w:t>
-            </w:r>
-            <w:r>
-              <w:t>)</w:t>
-            </w:r>
-          </w:p>
-        </w:tc>
-        <w:tc>
-          <w:tcPr>
-            <w:tcW w:w="4322" w:type="dxa"/>
-          </w:tcPr>
-          <w:p>
-            <w:r>
+            <w:pPr>
+              <w:rPr>
+                <w:strike/>
+              </w:rPr>
+            </w:pPr>
+            <w:r>
+              <w:rPr>
+                <w:strike/>
+              </w:rPr>
+              <w:t>Llega Cliente (encargo)</w:t>
+            </w:r>
+          </w:p>
+        </w:tc>
+        <w:tc>
+          <w:tcPr>
+            <w:tcW w:w="4322" w:type="dxa"/>
+          </w:tcPr>
+          <w:p>
+            <w:pPr>
+              <w:rPr>
+                <w:strike/>
+              </w:rPr>
+            </w:pPr>
+          </w:p>
+        </w:tc>
+      </w:tr>
+      <w:tr>
+        <w:tc>
+          <w:tcPr>
+            <w:tcW w:w="4322" w:type="dxa"/>
+          </w:tcPr>
+          <w:p>
+            <w:pPr>
+              <w:rPr>
+                <w:strike/>
+              </w:rPr>
+            </w:pPr>
+            <w:r>
+              <w:rPr>
+                <w:strike/>
+              </w:rPr>
+              <w:t>Llega Cliente (retiro)</w:t>
+            </w:r>
+          </w:p>
+        </w:tc>
+        <w:tc>
+          <w:tcPr>
+            <w:tcW w:w="4322" w:type="dxa"/>
+          </w:tcPr>
+          <w:p>
+            <w:pPr>
+              <w:rPr>
+                <w:strike/>
+              </w:rPr>
+            </w:pPr>
+            <w:r>
+              <w:rPr>
+                <w:strike/>
+              </w:rPr>
               <w:t xml:space="preserve">No siempre es posible, depende de si hay relojes en </w:t>
             </w:r>
             <w:proofErr w:type="spellStart"/>
             <w:r>
+              <w:rPr>
+                <w:strike/>
+              </w:rPr>
               <w:t>reparacion</w:t>
             </w:r>
             <w:proofErr w:type="spellEnd"/>
             <w:r>
+              <w:rPr>
+                <w:strike/>
+              </w:rPr>
               <w:t xml:space="preserve"> o listos para retirar</w:t>
             </w:r>
           </w:p>
@@ -287,10 +458,7 @@
           </w:tcPr>
           <w:p>
             <w:r>
-              <w:t>Reloj</w:t>
-            </w:r>
-            <w:r>
-              <w:t>ero</w:t>
+              <w:t>Relojero</w:t>
             </w:r>
           </w:p>
         </w:tc>
@@ -319,8 +487,6 @@
             <w:r>
               <w:t>Método q hace q el relojero llame a los métodos en el reloj (tal vez reparar(Reloj), o comenzar y terminar de reparar)</w:t>
             </w:r>
-            <w:bookmarkStart w:id="0" w:name="_GoBack"/>
-            <w:bookmarkEnd w:id="0"/>
           </w:p>
         </w:tc>
       </w:tr>

</xml_diff>